<commit_message>
Agregado de archivos de ejercicio de busqueda
</commit_message>
<xml_diff>
--- a/OATranslate/010_TP_Ejercicio_busqueda.docx
+++ b/OATranslate/010_TP_Ejercicio_busqueda.docx
@@ -77,20 +77,38 @@
           <w:szCs w:val="27"/>
           <w:lang w:eastAsia="es-AR"/>
         </w:rPr>
-        <w:t xml:space="preserve">Para este ejercicio, se le implementa </w:t>
-      </w:r>
-      <w:proofErr w:type="gramStart"/>
-      <w:r>
-        <w:rPr>
-          <w:rFonts w:ascii="ProximaNovaRegular" w:eastAsia="Times New Roman" w:hAnsi="ProximaNovaRegular" w:cs="Times New Roman"/>
-          <w:color w:val="000000"/>
-          <w:sz w:val="27"/>
-          <w:szCs w:val="27"/>
-          <w:lang w:eastAsia="es-AR"/>
-        </w:rPr>
-        <w:t>un</w:t>
-      </w:r>
-      <w:proofErr w:type="gramEnd"/>
+        <w:t>Para este ejercicio, se implementa</w:t>
+      </w:r>
+      <w:r>
+        <w:rPr>
+          <w:rFonts w:ascii="ProximaNovaRegular" w:eastAsia="Times New Roman" w:hAnsi="ProximaNovaRegular" w:cs="Times New Roman"/>
+          <w:color w:val="000000"/>
+          <w:sz w:val="27"/>
+          <w:szCs w:val="27"/>
+          <w:lang w:eastAsia="es-AR"/>
+        </w:rPr>
+        <w:t>rá</w:t>
+      </w:r>
+      <w:r>
+        <w:rPr>
+          <w:rFonts w:ascii="ProximaNovaRegular" w:eastAsia="Times New Roman" w:hAnsi="ProximaNovaRegular" w:cs="Times New Roman"/>
+          <w:color w:val="000000"/>
+          <w:sz w:val="27"/>
+          <w:szCs w:val="27"/>
+          <w:lang w:eastAsia="es-AR"/>
+        </w:rPr>
+        <w:t xml:space="preserve"> un</w:t>
+      </w:r>
+      <w:r>
+        <w:rPr>
+          <w:rFonts w:ascii="ProximaNovaRegular" w:eastAsia="Times New Roman" w:hAnsi="ProximaNovaRegular" w:cs="Times New Roman"/>
+          <w:color w:val="000000"/>
+          <w:sz w:val="27"/>
+          <w:szCs w:val="27"/>
+          <w:lang w:eastAsia="es-AR"/>
+        </w:rPr>
+        <w:t>a</w:t>
+      </w:r>
       <w:r>
         <w:rPr>
           <w:rFonts w:ascii="ProximaNovaRegular" w:eastAsia="Times New Roman" w:hAnsi="ProximaNovaRegular" w:cs="Times New Roman"/>
@@ -674,29 +692,27 @@
           <w:szCs w:val="27"/>
           <w:lang w:eastAsia="es-AR"/>
         </w:rPr>
-        <w:t xml:space="preserve"> contiene todo el código, incluyendo componentes BC4J y definiciones declarativas, que componen nuestra solución a los ejercicios. Puede ejecutar y ver nuestra solución expandiendo </w:t>
-      </w:r>
-      <w:proofErr w:type="spellStart"/>
-      <w:r>
-        <w:rPr>
-          <w:rFonts w:ascii="ProximaNovaRegular" w:eastAsia="Times New Roman" w:hAnsi="ProximaNovaRegular" w:cs="Times New Roman"/>
-          <w:color w:val="000000"/>
-          <w:sz w:val="27"/>
-          <w:szCs w:val="27"/>
-          <w:lang w:eastAsia="es-AR"/>
-        </w:rPr>
-        <w:t>esaproyecto</w:t>
-      </w:r>
-      <w:proofErr w:type="spellEnd"/>
-      <w:r>
-        <w:rPr>
-          <w:rFonts w:ascii="ProximaNovaRegular" w:eastAsia="Times New Roman" w:hAnsi="ProximaNovaRegular" w:cs="Times New Roman"/>
-          <w:color w:val="000000"/>
-          <w:sz w:val="27"/>
-          <w:szCs w:val="27"/>
-          <w:lang w:eastAsia="es-AR"/>
-        </w:rPr>
-        <w:t>.</w:t>
+        <w:t> contiene todo el código, incluyendo componentes BC4J y definiciones declarativas, que componen nuestra solución a los ejercicios. Puede ejecutar y ver nuestra solución expandiendo es</w:t>
+      </w:r>
+      <w:r>
+        <w:rPr>
+          <w:rFonts w:ascii="ProximaNovaRegular" w:eastAsia="Times New Roman" w:hAnsi="ProximaNovaRegular" w:cs="Times New Roman"/>
+          <w:color w:val="000000"/>
+          <w:sz w:val="27"/>
+          <w:szCs w:val="27"/>
+          <w:lang w:eastAsia="es-AR"/>
+        </w:rPr>
+        <w:t xml:space="preserve">e </w:t>
+      </w:r>
+      <w:r>
+        <w:rPr>
+          <w:rFonts w:ascii="ProximaNovaRegular" w:eastAsia="Times New Roman" w:hAnsi="ProximaNovaRegular" w:cs="Times New Roman"/>
+          <w:color w:val="000000"/>
+          <w:sz w:val="27"/>
+          <w:szCs w:val="27"/>
+          <w:lang w:eastAsia="es-AR"/>
+        </w:rPr>
+        <w:t>proyecto.</w:t>
       </w:r>
     </w:p>
     <w:p>
@@ -855,7 +871,67 @@
           <w:szCs w:val="27"/>
           <w:lang w:eastAsia="es-AR"/>
         </w:rPr>
-        <w:t> Todos los paquetes y los nombres de objetos o de archivo (rutas de directorio, clases, métodos, páginas, las regiones y los componentes de interfaz de usuario) que especifique en los ejercicios de la caja de herramientas de tutoría </w:t>
+        <w:t> Todos los paquetes y los nombres de objetos o de archivo (rutas de directorio, clases, métodos, páginas, las regiones y los componentes de interfaz de usuario) que especifique en los ejercicios de la caja de herramientas de</w:t>
+      </w:r>
+      <w:r>
+        <w:rPr>
+          <w:rFonts w:ascii="ProximaNovaRegular" w:eastAsia="Times New Roman" w:hAnsi="ProximaNovaRegular" w:cs="Times New Roman"/>
+          <w:color w:val="000000"/>
+          <w:sz w:val="27"/>
+          <w:szCs w:val="27"/>
+          <w:lang w:eastAsia="es-AR"/>
+        </w:rPr>
+        <w:t>l</w:t>
+      </w:r>
+      <w:r>
+        <w:rPr>
+          <w:rFonts w:ascii="ProximaNovaRegular" w:eastAsia="Times New Roman" w:hAnsi="ProximaNovaRegular" w:cs="Times New Roman"/>
+          <w:color w:val="000000"/>
+          <w:sz w:val="27"/>
+          <w:szCs w:val="27"/>
+          <w:lang w:eastAsia="es-AR"/>
+        </w:rPr>
+        <w:t xml:space="preserve"> tutor</w:t>
+      </w:r>
+      <w:r>
+        <w:rPr>
+          <w:rFonts w:ascii="ProximaNovaRegular" w:eastAsia="Times New Roman" w:hAnsi="ProximaNovaRegular" w:cs="Times New Roman"/>
+          <w:color w:val="000000"/>
+          <w:sz w:val="27"/>
+          <w:szCs w:val="27"/>
+          <w:lang w:eastAsia="es-AR"/>
+        </w:rPr>
+        <w:t>i</w:t>
+      </w:r>
+      <w:r>
+        <w:rPr>
+          <w:rFonts w:ascii="ProximaNovaRegular" w:eastAsia="Times New Roman" w:hAnsi="ProximaNovaRegular" w:cs="Times New Roman"/>
+          <w:color w:val="000000"/>
+          <w:sz w:val="27"/>
+          <w:szCs w:val="27"/>
+          <w:lang w:eastAsia="es-AR"/>
+        </w:rPr>
+        <w:t>a</w:t>
+      </w:r>
+      <w:r>
+        <w:rPr>
+          <w:rFonts w:ascii="ProximaNovaRegular" w:eastAsia="Times New Roman" w:hAnsi="ProximaNovaRegular" w:cs="Times New Roman"/>
+          <w:color w:val="000000"/>
+          <w:sz w:val="27"/>
+          <w:szCs w:val="27"/>
+          <w:lang w:eastAsia="es-AR"/>
+        </w:rPr>
+        <w:t>l</w:t>
+      </w:r>
+      <w:r>
+        <w:rPr>
+          <w:rFonts w:ascii="ProximaNovaRegular" w:eastAsia="Times New Roman" w:hAnsi="ProximaNovaRegular" w:cs="Times New Roman"/>
+          <w:color w:val="000000"/>
+          <w:sz w:val="27"/>
+          <w:szCs w:val="27"/>
+          <w:lang w:eastAsia="es-AR"/>
+        </w:rPr>
+        <w:t> </w:t>
       </w:r>
       <w:r>
         <w:rPr>
@@ -869,7 +945,35 @@
           <w:szCs w:val="27"/>
           <w:lang w:eastAsia="es-AR"/>
         </w:rPr>
-        <w:t>debe coincidir exactamente con</w:t>
+        <w:t>debe</w:t>
+      </w:r>
+      <w:r>
+        <w:rPr>
+          <w:rFonts w:ascii="ProximaNovaRegular" w:eastAsia="Times New Roman" w:hAnsi="ProximaNovaRegular" w:cs="Times New Roman"/>
+          <w:b/>
+          <w:bCs/>
+          <w:i/>
+          <w:iCs/>
+          <w:color w:val="000000"/>
+          <w:sz w:val="27"/>
+          <w:szCs w:val="27"/>
+          <w:lang w:eastAsia="es-AR"/>
+        </w:rPr>
+        <w:t>n</w:t>
+      </w:r>
+      <w:r>
+        <w:rPr>
+          <w:rFonts w:ascii="ProximaNovaRegular" w:eastAsia="Times New Roman" w:hAnsi="ProximaNovaRegular" w:cs="Times New Roman"/>
+          <w:b/>
+          <w:bCs/>
+          <w:i/>
+          <w:iCs/>
+          <w:color w:val="000000"/>
+          <w:sz w:val="27"/>
+          <w:szCs w:val="27"/>
+          <w:lang w:eastAsia="es-AR"/>
+        </w:rPr>
+        <w:t xml:space="preserve"> coincidir exactamente con</w:t>
       </w:r>
       <w:r>
         <w:rPr>
@@ -2127,6 +2231,7 @@
                 <w:szCs w:val="24"/>
                 <w:lang w:eastAsia="es-AR"/>
               </w:rPr>
+              <w:lastRenderedPageBreak/>
               <w:t>Clave de responsabilidad</w:t>
             </w:r>
           </w:p>
@@ -2189,7 +2294,6 @@
           <w:szCs w:val="27"/>
           <w:lang w:eastAsia="es-AR"/>
         </w:rPr>
-        <w:lastRenderedPageBreak/>
         <w:t>Haga clic en el botón Finalizar para crear el proyecto.</w:t>
       </w:r>
     </w:p>
@@ -2217,7 +2321,21 @@
           <w:szCs w:val="27"/>
           <w:lang w:eastAsia="es-AR"/>
         </w:rPr>
-        <w:t>Paso 1.2 Habilitar Diagnóstico Desarrollador</w:t>
+        <w:t>Paso 1.2 Habilitar Diagnóstico Desarrol</w:t>
+      </w:r>
+      <w:bookmarkStart w:id="1" w:name="_GoBack"/>
+      <w:bookmarkEnd w:id="1"/>
+      <w:r>
+        <w:rPr>
+          <w:rFonts w:ascii="ProximaNovaRegular" w:eastAsia="Times New Roman" w:hAnsi="ProximaNovaRegular" w:cs="Times New Roman"/>
+          <w:b/>
+          <w:bCs/>
+          <w:color w:val="000000"/>
+          <w:sz w:val="27"/>
+          <w:szCs w:val="27"/>
+          <w:lang w:eastAsia="es-AR"/>
+        </w:rPr>
+        <w:t>lador</w:t>
       </w:r>
     </w:p>
     <w:p>
@@ -2557,8 +2675,8 @@
           <w:lang w:eastAsia="es-AR"/>
         </w:rPr>
       </w:pPr>
-      <w:bookmarkStart w:id="1" w:name="Figure02"/>
-      <w:bookmarkEnd w:id="1"/>
+      <w:bookmarkStart w:id="2" w:name="Figure02"/>
+      <w:bookmarkEnd w:id="2"/>
       <w:r>
         <w:rPr>
           <w:rFonts w:ascii="ProximaNovaRegular" w:eastAsia="Times New Roman" w:hAnsi="ProximaNovaRegular" w:cs="Times New Roman"/>
@@ -2689,29 +2807,7 @@
           <w:szCs w:val="27"/>
           <w:lang w:eastAsia="es-AR"/>
         </w:rPr>
-        <w:t xml:space="preserve">Si selecciona el botón de la barra de herramientas Mostrar las categorías como se muestra arriba, </w:t>
-      </w:r>
-      <w:proofErr w:type="gramStart"/>
-      <w:r>
-        <w:rPr>
-          <w:rFonts w:ascii="ProximaNovaRegular" w:eastAsia="Times New Roman" w:hAnsi="ProximaNovaRegular" w:cs="Times New Roman"/>
-          <w:color w:val="000000"/>
-          <w:sz w:val="27"/>
-          <w:szCs w:val="27"/>
-          <w:lang w:eastAsia="es-AR"/>
-        </w:rPr>
-        <w:t>los</w:t>
-      </w:r>
-      <w:proofErr w:type="gramEnd"/>
-      <w:r>
-        <w:rPr>
-          <w:rFonts w:ascii="ProximaNovaRegular" w:eastAsia="Times New Roman" w:hAnsi="ProximaNovaRegular" w:cs="Times New Roman"/>
-          <w:color w:val="000000"/>
-          <w:sz w:val="27"/>
-          <w:szCs w:val="27"/>
-          <w:lang w:eastAsia="es-AR"/>
-        </w:rPr>
-        <w:t xml:space="preserve"> archivos del proyecto están organizados como se muestra en </w:t>
+        <w:t>Si selecciona el botón de la barra de herramientas Mostrar las categorías como se muestra arriba, los archivos del proyecto están organizados como se muestra en </w:t>
       </w:r>
       <w:hyperlink r:id="rId11" w:anchor="Figure03" w:history="1">
         <w:r>
@@ -2758,6 +2854,7 @@
           <w:szCs w:val="27"/>
           <w:lang w:eastAsia="es-AR"/>
         </w:rPr>
+        <w:lastRenderedPageBreak/>
         <w:t>Consejo:</w:t>
       </w:r>
       <w:r>
@@ -2804,17 +2901,16 @@
           <w:lang w:eastAsia="es-AR"/>
         </w:rPr>
       </w:pPr>
-      <w:bookmarkStart w:id="2" w:name="Figure03"/>
-      <w:bookmarkEnd w:id="2"/>
-      <w:r>
-        <w:rPr>
-          <w:rFonts w:ascii="ProximaNovaRegular" w:eastAsia="Times New Roman" w:hAnsi="ProximaNovaRegular" w:cs="Times New Roman"/>
-          <w:color w:val="000000"/>
-          <w:sz w:val="27"/>
-          <w:szCs w:val="27"/>
-          <w:lang w:eastAsia="es-AR"/>
-        </w:rPr>
-        <w:lastRenderedPageBreak/>
+      <w:bookmarkStart w:id="3" w:name="Figure03"/>
+      <w:bookmarkEnd w:id="3"/>
+      <w:r>
+        <w:rPr>
+          <w:rFonts w:ascii="ProximaNovaRegular" w:eastAsia="Times New Roman" w:hAnsi="ProximaNovaRegular" w:cs="Times New Roman"/>
+          <w:color w:val="000000"/>
+          <w:sz w:val="27"/>
+          <w:szCs w:val="27"/>
+          <w:lang w:eastAsia="es-AR"/>
+        </w:rPr>
         <w:t xml:space="preserve">Figura 3: Proyecto categorizado en </w:t>
       </w:r>
       <w:proofErr w:type="spellStart"/>
@@ -3506,7 +3602,18 @@
           <w:szCs w:val="27"/>
           <w:lang w:eastAsia="es-AR"/>
         </w:rPr>
-        <w:t xml:space="preserve"> Tutorial cumple con el siguiente conjunto de normas y directrices. Cualquier código de producción que escriba después de completar este tutorial también debe cumplir con estos estándares.</w:t>
+        <w:t xml:space="preserve"> Tutorial cumple con el siguiente conjunto de normas y directrices. Cualquier código de </w:t>
+      </w:r>
+      <w:r>
+        <w:rPr>
+          <w:rFonts w:ascii="ProximaNovaRegular" w:eastAsia="Times New Roman" w:hAnsi="ProximaNovaRegular" w:cs="Times New Roman"/>
+          <w:color w:val="000000"/>
+          <w:sz w:val="27"/>
+          <w:szCs w:val="27"/>
+          <w:lang w:eastAsia="es-AR"/>
+        </w:rPr>
+        <w:lastRenderedPageBreak/>
+        <w:t>producción que escriba después de completar este tutorial también debe cumplir con estos estándares.</w:t>
       </w:r>
     </w:p>
     <w:tbl>
@@ -3568,7 +3675,6 @@
                 <w:szCs w:val="24"/>
                 <w:lang w:eastAsia="es-AR"/>
               </w:rPr>
-              <w:lastRenderedPageBreak/>
               <w:t>Estándar</w:t>
             </w:r>
           </w:p>
@@ -4628,6 +4734,7 @@
           <w:szCs w:val="27"/>
           <w:lang w:eastAsia="es-AR"/>
         </w:rPr>
+        <w:lastRenderedPageBreak/>
         <w:t>Si aparece la página de bienvenida, seleccione Siguiente.</w:t>
       </w:r>
     </w:p>
@@ -4786,7 +4893,6 @@
           <w:szCs w:val="27"/>
           <w:lang w:eastAsia="es-AR"/>
         </w:rPr>
-        <w:lastRenderedPageBreak/>
         <w:t>Haga clic en el botón Siguiente hasta llegar al Paso 4 de 4.</w:t>
       </w:r>
     </w:p>
@@ -5673,8 +5779,8 @@
           <w:lang w:eastAsia="es-AR"/>
         </w:rPr>
       </w:pPr>
-      <w:bookmarkStart w:id="3" w:name="Figure04"/>
-      <w:bookmarkEnd w:id="3"/>
+      <w:bookmarkStart w:id="4" w:name="Figure04"/>
+      <w:bookmarkEnd w:id="4"/>
       <w:r>
         <w:rPr>
           <w:rFonts w:ascii="ProximaNovaRegular" w:eastAsia="Times New Roman" w:hAnsi="ProximaNovaRegular" w:cs="Times New Roman"/>
@@ -5870,8 +5976,8 @@
           <w:lang w:eastAsia="es-AR"/>
         </w:rPr>
       </w:pPr>
-      <w:bookmarkStart w:id="4" w:name="Figure05"/>
-      <w:bookmarkEnd w:id="4"/>
+      <w:bookmarkStart w:id="5" w:name="Figure05"/>
+      <w:bookmarkEnd w:id="5"/>
       <w:r>
         <w:rPr>
           <w:rFonts w:ascii="ProximaNovaRegular" w:eastAsia="Times New Roman" w:hAnsi="ProximaNovaRegular" w:cs="Times New Roman"/>
@@ -6983,8 +7089,8 @@
           <w:lang w:eastAsia="es-AR"/>
         </w:rPr>
       </w:pPr>
-      <w:bookmarkStart w:id="5" w:name="Figure06"/>
-      <w:bookmarkEnd w:id="5"/>
+      <w:bookmarkStart w:id="6" w:name="Figure06"/>
+      <w:bookmarkEnd w:id="6"/>
       <w:r>
         <w:rPr>
           <w:rFonts w:ascii="ProximaNovaRegular" w:eastAsia="Times New Roman" w:hAnsi="ProximaNovaRegular" w:cs="Times New Roman"/>
@@ -7885,8 +7991,8 @@
           <w:lang w:eastAsia="es-AR"/>
         </w:rPr>
       </w:pPr>
-      <w:bookmarkStart w:id="6" w:name="Figure07"/>
-      <w:bookmarkEnd w:id="6"/>
+      <w:bookmarkStart w:id="7" w:name="Figure07"/>
+      <w:bookmarkEnd w:id="7"/>
       <w:r>
         <w:rPr>
           <w:rFonts w:ascii="ProximaNovaRegular" w:eastAsia="Times New Roman" w:hAnsi="ProximaNovaRegular" w:cs="Times New Roman"/>
@@ -9992,7 +10098,17 @@
           <w:lang w:val="en-US" w:eastAsia="es-AR"/>
         </w:rPr>
         <w:br/>
-        <w:t xml:space="preserve">  SELECCIONE </w:t>
+        <w:t xml:space="preserve">  </w:t>
+      </w:r>
+      <w:r>
+        <w:rPr>
+          <w:rFonts w:ascii="Courier New" w:eastAsia="Times New Roman" w:hAnsi="Courier New" w:cs="Courier New"/>
+          <w:color w:val="000000"/>
+          <w:sz w:val="20"/>
+          <w:szCs w:val="20"/>
+          <w:lang w:val="en-US" w:eastAsia="es-AR"/>
+        </w:rPr>
+        <w:t xml:space="preserve">SELECCIONE </w:t>
       </w:r>
       <w:proofErr w:type="spellStart"/>
       <w:r>
@@ -10338,7 +10454,17 @@
           <w:lang w:val="en-US" w:eastAsia="es-AR"/>
         </w:rPr>
         <w:br/>
-        <w:t xml:space="preserve">  SELECCIONE </w:t>
+        <w:t xml:space="preserve">  </w:t>
+      </w:r>
+      <w:r>
+        <w:rPr>
+          <w:rFonts w:ascii="Courier New" w:eastAsia="Times New Roman" w:hAnsi="Courier New" w:cs="Courier New"/>
+          <w:color w:val="000000"/>
+          <w:sz w:val="20"/>
+          <w:szCs w:val="20"/>
+          <w:lang w:val="en-US" w:eastAsia="es-AR"/>
+        </w:rPr>
+        <w:t xml:space="preserve">SELECCIONE </w:t>
       </w:r>
       <w:proofErr w:type="spellStart"/>
       <w:r>
@@ -11830,8 +11956,8 @@
           <w:lang w:eastAsia="es-AR"/>
         </w:rPr>
       </w:pPr>
-      <w:bookmarkStart w:id="7" w:name="Figure08"/>
-      <w:bookmarkEnd w:id="7"/>
+      <w:bookmarkStart w:id="8" w:name="Figure08"/>
+      <w:bookmarkEnd w:id="8"/>
       <w:r>
         <w:rPr>
           <w:rFonts w:ascii="ProximaNovaRegular" w:eastAsia="Times New Roman" w:hAnsi="ProximaNovaRegular" w:cs="Times New Roman"/>
@@ -13438,8 +13564,8 @@
           <w:lang w:eastAsia="es-AR"/>
         </w:rPr>
       </w:pPr>
-      <w:bookmarkStart w:id="8" w:name="Figure09"/>
-      <w:bookmarkEnd w:id="8"/>
+      <w:bookmarkStart w:id="9" w:name="Figure09"/>
+      <w:bookmarkEnd w:id="9"/>
       <w:r>
         <w:rPr>
           <w:rFonts w:ascii="ProximaNovaRegular" w:eastAsia="Times New Roman" w:hAnsi="ProximaNovaRegular" w:cs="Times New Roman"/>
@@ -15447,8 +15573,8 @@
           <w:lang w:eastAsia="es-AR"/>
         </w:rPr>
       </w:pPr>
-      <w:bookmarkStart w:id="9" w:name="Figure10"/>
-      <w:bookmarkEnd w:id="9"/>
+      <w:bookmarkStart w:id="10" w:name="Figure10"/>
+      <w:bookmarkEnd w:id="10"/>
       <w:r>
         <w:rPr>
           <w:rFonts w:ascii="ProximaNovaRegular" w:eastAsia="Times New Roman" w:hAnsi="ProximaNovaRegular" w:cs="Times New Roman"/>
@@ -20619,8 +20745,8 @@
           <w:lang w:eastAsia="es-AR"/>
         </w:rPr>
       </w:pPr>
-      <w:bookmarkStart w:id="10" w:name="Figure11"/>
-      <w:bookmarkEnd w:id="10"/>
+      <w:bookmarkStart w:id="11" w:name="Figure11"/>
+      <w:bookmarkEnd w:id="11"/>
       <w:r>
         <w:rPr>
           <w:rFonts w:ascii="ProximaNovaRegular" w:eastAsia="Times New Roman" w:hAnsi="ProximaNovaRegular" w:cs="Times New Roman"/>
@@ -24311,19 +24437,7 @@
           <w:szCs w:val="27"/>
           <w:lang w:eastAsia="es-AR"/>
         </w:rPr>
-        <w:t>En esta sección, vamos a crear una lista reutilizable de valores (LOV) que, a continuación, configurar para su uso en la página de búsqueda (se podrá utilizar el mismo LOV más adelante en la página Crear). El LOV acabado debe aparece</w:t>
-      </w:r>
-      <w:bookmarkStart w:id="11" w:name="_GoBack"/>
-      <w:bookmarkEnd w:id="11"/>
-      <w:r>
-        <w:rPr>
-          <w:rFonts w:ascii="ProximaNovaRegular" w:eastAsia="Times New Roman" w:hAnsi="ProximaNovaRegular" w:cs="Times New Roman"/>
-          <w:color w:val="000000"/>
-          <w:sz w:val="27"/>
-          <w:szCs w:val="27"/>
-          <w:lang w:eastAsia="es-AR"/>
-        </w:rPr>
-        <w:t>r como se muestra en </w:t>
+        <w:t>En esta sección, vamos a crear una lista reutilizable de valores (LOV) que, a continuación, configurar para su uso en la página de búsqueda (se podrá utilizar el mismo LOV más adelante en la página Crear). El LOV acabado debe aparecer como se muestra en </w:t>
       </w:r>
       <w:hyperlink r:id="rId48" w:anchor="Figure12" w:history="1">
         <w:r>

</xml_diff>